<commit_message>
PDF generation and re-formating
</commit_message>
<xml_diff>
--- a/WP4/D4.2.1 Interface Control Document (ICD).docx
+++ b/WP4/D4.2.1 Interface Control Document (ICD).docx
@@ -2337,6 +2337,8 @@
         <w:pStyle w:val="ITEAHeading1"/>
       </w:pPr>
       <w:bookmarkStart w:id="25" w:name="_Toc429667769"/>
+      <w:bookmarkStart w:id="26" w:name="_GoBack"/>
+      <w:bookmarkEnd w:id="26"/>
       <w:r>
         <w:lastRenderedPageBreak/>
         <w:t>Interface Control Document (ICD)</w:t>
@@ -3035,12 +3037,12 @@
       <w:pPr>
         <w:pStyle w:val="ITEAHeading1"/>
       </w:pPr>
-      <w:bookmarkStart w:id="26" w:name="_Toc429667770"/>
+      <w:bookmarkStart w:id="27" w:name="_Toc429667770"/>
       <w:r>
         <w:lastRenderedPageBreak/>
         <w:t>Conclusion and way forward</w:t>
       </w:r>
-      <w:bookmarkEnd w:id="26"/>
+      <w:bookmarkEnd w:id="27"/>
     </w:p>
     <w:p>
       <w:pPr>
@@ -3087,15 +3089,7 @@
         <w:rPr>
           <w:lang w:eastAsia="en-US"/>
         </w:rPr>
-        <w:t>In the second year of the i</w:t>
-      </w:r>
-      <w:bookmarkStart w:id="27" w:name="_GoBack"/>
-      <w:bookmarkEnd w:id="27"/>
-      <w:r>
-        <w:rPr>
-          <w:lang w:eastAsia="en-US"/>
-        </w:rPr>
-        <w:t xml:space="preserve">mplementation of these interfaces will be realized and integrated in the project. </w:t>
+        <w:t xml:space="preserve">In the second year of the implementation of these interfaces will be realized and integrated in the project. </w:t>
       </w:r>
     </w:p>
     <w:p>
@@ -3282,7 +3276,7 @@
               <w:noProof/>
               <w:szCs w:val="20"/>
             </w:rPr>
-            <w:t>7</w:t>
+            <w:t>5</w:t>
           </w:r>
           <w:r>
             <w:rPr>
@@ -3491,7 +3485,7 @@
           <w:rPr>
             <w:noProof/>
           </w:rPr>
-          <w:t>7</w:t>
+          <w:t>5</w:t>
         </w:r>
         <w:r>
           <w:rPr>
@@ -21030,14 +21024,12 @@
 </file>
 
 <file path=customXml/item1.xml><?xml version="1.0" encoding="utf-8"?>
-<p:properties xmlns:p="http://schemas.microsoft.com/office/2006/metadata/properties" xmlns:xsi="http://www.w3.org/2001/XMLSchema-instance" xmlns:pc="http://schemas.microsoft.com/office/infopath/2007/PartnerControls">
-  <documentManagement>
-    <TaxCatchAll xmlns="194ccb06-a9bd-44be-8233-5ea8b0721088"/>
-    <TaxKeywordTaxHTField xmlns="194ccb06-a9bd-44be-8233-5ea8b0721088">
-      <Terms xmlns="http://schemas.microsoft.com/office/infopath/2007/PartnerControls"/>
-    </TaxKeywordTaxHTField>
-  </documentManagement>
-</p:properties>
+<?mso-contentType ?>
+<FormTemplates xmlns="http://schemas.microsoft.com/sharepoint/v3/contenttype/forms">
+  <Display>DocumentLibraryForm</Display>
+  <Edit>DocumentLibraryForm</Edit>
+  <New>DocumentLibraryForm</New>
+</FormTemplates>
 </file>
 
 <file path=customXml/item2.xml><?xml version="1.0" encoding="utf-8"?>
@@ -21181,12 +21173,14 @@
 </file>
 
 <file path=customXml/item3.xml><?xml version="1.0" encoding="utf-8"?>
-<?mso-contentType ?>
-<FormTemplates xmlns="http://schemas.microsoft.com/sharepoint/v3/contenttype/forms">
-  <Display>DocumentLibraryForm</Display>
-  <Edit>DocumentLibraryForm</Edit>
-  <New>DocumentLibraryForm</New>
-</FormTemplates>
+<p:properties xmlns:p="http://schemas.microsoft.com/office/2006/metadata/properties" xmlns:xsi="http://www.w3.org/2001/XMLSchema-instance" xmlns:pc="http://schemas.microsoft.com/office/infopath/2007/PartnerControls">
+  <documentManagement>
+    <TaxCatchAll xmlns="194ccb06-a9bd-44be-8233-5ea8b0721088"/>
+    <TaxKeywordTaxHTField xmlns="194ccb06-a9bd-44be-8233-5ea8b0721088">
+      <Terms xmlns="http://schemas.microsoft.com/office/infopath/2007/PartnerControls"/>
+    </TaxKeywordTaxHTField>
+  </documentManagement>
+</p:properties>
 </file>
 
 <file path=customXml/item4.xml><?xml version="1.0" encoding="utf-8"?>
@@ -21194,11 +21188,9 @@
 </file>
 
 <file path=customXml/itemProps1.xml><?xml version="1.0" encoding="utf-8"?>
-<ds:datastoreItem xmlns:ds="http://schemas.openxmlformats.org/officeDocument/2006/customXml" ds:itemID="{DFFBFD16-ACF5-4461-95B8-9F684056E623}">
+<ds:datastoreItem xmlns:ds="http://schemas.openxmlformats.org/officeDocument/2006/customXml" ds:itemID="{1D7ACB1F-E46F-44D4-BC20-DD633AB4993C}">
   <ds:schemaRefs>
-    <ds:schemaRef ds:uri="http://schemas.microsoft.com/office/2006/metadata/properties"/>
-    <ds:schemaRef ds:uri="http://schemas.microsoft.com/office/infopath/2007/PartnerControls"/>
-    <ds:schemaRef ds:uri="194ccb06-a9bd-44be-8233-5ea8b0721088"/>
+    <ds:schemaRef ds:uri="http://schemas.microsoft.com/sharepoint/v3/contenttype/forms"/>
   </ds:schemaRefs>
 </ds:datastoreItem>
 </file>
@@ -21222,15 +21214,17 @@
 </file>
 
 <file path=customXml/itemProps3.xml><?xml version="1.0" encoding="utf-8"?>
-<ds:datastoreItem xmlns:ds="http://schemas.openxmlformats.org/officeDocument/2006/customXml" ds:itemID="{1D7ACB1F-E46F-44D4-BC20-DD633AB4993C}">
+<ds:datastoreItem xmlns:ds="http://schemas.openxmlformats.org/officeDocument/2006/customXml" ds:itemID="{DFFBFD16-ACF5-4461-95B8-9F684056E623}">
   <ds:schemaRefs>
-    <ds:schemaRef ds:uri="http://schemas.microsoft.com/sharepoint/v3/contenttype/forms"/>
+    <ds:schemaRef ds:uri="http://schemas.microsoft.com/office/2006/metadata/properties"/>
+    <ds:schemaRef ds:uri="http://schemas.microsoft.com/office/infopath/2007/PartnerControls"/>
+    <ds:schemaRef ds:uri="194ccb06-a9bd-44be-8233-5ea8b0721088"/>
   </ds:schemaRefs>
 </ds:datastoreItem>
 </file>
 
 <file path=customXml/itemProps4.xml><?xml version="1.0" encoding="utf-8"?>
-<ds:datastoreItem xmlns:ds="http://schemas.openxmlformats.org/officeDocument/2006/customXml" ds:itemID="{29741B21-547C-4F43-A11B-A655A3ADC683}">
+<ds:datastoreItem xmlns:ds="http://schemas.openxmlformats.org/officeDocument/2006/customXml" ds:itemID="{AEF32582-9470-4433-9AFA-5E2B605C2F39}">
   <ds:schemaRefs>
     <ds:schemaRef ds:uri="http://schemas.openxmlformats.org/officeDocument/2006/bibliography"/>
   </ds:schemaRefs>

</xml_diff>